<commit_message>
7.1.0 can 1 Hilt 2.36
</commit_message>
<xml_diff>
--- a/Advanced Android in Kotlin/result_event.docx
+++ b/Advanced Android in Kotlin/result_event.docx
@@ -12,6 +12,13 @@
         <w:rPr>
           <w:lang w:val="en-US"/>
         </w:rPr>
+        <w:br w:type="page"/>
+      </w:r>
+      <w:r>
+        <w:rPr>
+          <w:lang w:val="en-US"/>
+        </w:rPr>
+        <w:lastRenderedPageBreak/>
         <w:t xml:space="preserve">package </w:t>
       </w:r>
       <w:proofErr w:type="spellStart"/>
@@ -1511,10 +1518,17 @@
         <w:rPr>
           <w:i/>
           <w:iCs/>
-          <w:lang w:val="en-US"/>
-        </w:rPr>
-        <w:br/>
-        <w:t xml:space="preserve"> */</w:t>
+        </w:rPr>
+        <w:br/>
+        <w:t xml:space="preserve"> </w:t>
+      </w:r>
+      <w:r>
+        <w:rPr>
+          <w:i/>
+          <w:iCs/>
+          <w:lang w:val="en-US"/>
+        </w:rPr>
+        <w:t>*/</w:t>
       </w:r>
       <w:r>
         <w:rPr>
@@ -3476,259 +3490,564 @@
       </w:r>
     </w:p>
     <w:p>
+      <w:r>
+        <w:lastRenderedPageBreak/>
+        <w:t xml:space="preserve">/* ОК: использовать </w:t>
+      </w:r>
+      <w:proofErr w:type="spellStart"/>
+      <w:r>
+        <w:t>SingleLiveEvent</w:t>
+      </w:r>
+      <w:proofErr w:type="spellEnd"/>
+      <w:r>
+        <w:t xml:space="preserve"> он ограничен одним наблюдателем</w:t>
+      </w:r>
+      <w:r>
+        <w:br/>
+      </w:r>
+      <w:proofErr w:type="spellStart"/>
+      <w:r>
+        <w:t>class</w:t>
+      </w:r>
+      <w:proofErr w:type="spellEnd"/>
+      <w:r>
+        <w:t xml:space="preserve"> </w:t>
+      </w:r>
+      <w:proofErr w:type="spellStart"/>
+      <w:r>
+        <w:t>ListViewModel</w:t>
+      </w:r>
+      <w:proofErr w:type="spellEnd"/>
+      <w:r>
+        <w:t xml:space="preserve"> : </w:t>
+      </w:r>
+      <w:proofErr w:type="spellStart"/>
+      <w:r>
+        <w:t>ViewModel</w:t>
+      </w:r>
+      <w:proofErr w:type="spellEnd"/>
+      <w:r>
+        <w:t xml:space="preserve"> {</w:t>
+      </w:r>
+      <w:r>
+        <w:br/>
+        <w:t xml:space="preserve">    </w:t>
+      </w:r>
+      <w:proofErr w:type="spellStart"/>
+      <w:r>
+        <w:t>private</w:t>
+      </w:r>
+      <w:proofErr w:type="spellEnd"/>
+      <w:r>
+        <w:t xml:space="preserve"> </w:t>
+      </w:r>
+      <w:proofErr w:type="spellStart"/>
+      <w:r>
+        <w:t>val</w:t>
+      </w:r>
+      <w:proofErr w:type="spellEnd"/>
+      <w:r>
+        <w:t xml:space="preserve"> _</w:t>
+      </w:r>
+      <w:proofErr w:type="spellStart"/>
+      <w:r>
+        <w:t>navigateToDetails</w:t>
+      </w:r>
+      <w:proofErr w:type="spellEnd"/>
+      <w:r>
+        <w:t xml:space="preserve"> = </w:t>
+      </w:r>
+      <w:proofErr w:type="spellStart"/>
+      <w:r>
+        <w:t>SingleLiveEvent</w:t>
+      </w:r>
+      <w:proofErr w:type="spellEnd"/>
+      <w:r>
+        <w:t>&lt;</w:t>
+      </w:r>
+      <w:proofErr w:type="spellStart"/>
+      <w:r>
+        <w:t>Any</w:t>
+      </w:r>
+      <w:proofErr w:type="spellEnd"/>
+      <w:r>
+        <w:t>&gt;()</w:t>
+      </w:r>
+      <w:r>
+        <w:br/>
+      </w:r>
+      <w:r>
+        <w:br/>
+        <w:t xml:space="preserve">    </w:t>
+      </w:r>
+      <w:proofErr w:type="spellStart"/>
+      <w:r>
+        <w:t>val</w:t>
+      </w:r>
+      <w:proofErr w:type="spellEnd"/>
+      <w:r>
+        <w:t xml:space="preserve"> </w:t>
+      </w:r>
+      <w:proofErr w:type="spellStart"/>
+      <w:r>
+        <w:t>navigateToDetails</w:t>
+      </w:r>
+      <w:proofErr w:type="spellEnd"/>
+      <w:r>
+        <w:t xml:space="preserve"> : </w:t>
+      </w:r>
+      <w:proofErr w:type="spellStart"/>
+      <w:r>
+        <w:t>LiveData</w:t>
+      </w:r>
+      <w:proofErr w:type="spellEnd"/>
+      <w:r>
+        <w:t>&lt;</w:t>
+      </w:r>
+      <w:proofErr w:type="spellStart"/>
+      <w:r>
+        <w:t>Any</w:t>
+      </w:r>
+      <w:proofErr w:type="spellEnd"/>
+      <w:r>
+        <w:t>&gt;</w:t>
+      </w:r>
+      <w:r>
+        <w:br/>
+        <w:t xml:space="preserve">        </w:t>
+      </w:r>
+      <w:proofErr w:type="spellStart"/>
+      <w:r>
+        <w:t>get</w:t>
+      </w:r>
+      <w:proofErr w:type="spellEnd"/>
+      <w:r>
+        <w:t>() = _</w:t>
+      </w:r>
+      <w:proofErr w:type="spellStart"/>
+      <w:r>
+        <w:t>navigateToDetails</w:t>
+      </w:r>
+      <w:proofErr w:type="spellEnd"/>
+      <w:r>
+        <w:br/>
+      </w:r>
+      <w:r>
+        <w:br/>
+      </w:r>
+      <w:r>
+        <w:br/>
+        <w:t xml:space="preserve">    </w:t>
+      </w:r>
+      <w:proofErr w:type="spellStart"/>
+      <w:r>
+        <w:t>fun</w:t>
+      </w:r>
+      <w:proofErr w:type="spellEnd"/>
+      <w:r>
+        <w:t xml:space="preserve"> </w:t>
+      </w:r>
+      <w:proofErr w:type="spellStart"/>
+      <w:r>
+        <w:t>userClicksOnButton</w:t>
+      </w:r>
+      <w:proofErr w:type="spellEnd"/>
+      <w:r>
+        <w:t>() {</w:t>
+      </w:r>
+      <w:r>
+        <w:br/>
+        <w:t xml:space="preserve">        _</w:t>
+      </w:r>
+      <w:proofErr w:type="spellStart"/>
+      <w:r>
+        <w:t>navigateToDetails.call</w:t>
+      </w:r>
+      <w:proofErr w:type="spellEnd"/>
+      <w:r>
+        <w:t>()</w:t>
+      </w:r>
+      <w:r>
+        <w:br/>
+        <w:t xml:space="preserve">    }</w:t>
+      </w:r>
+      <w:r>
+        <w:br/>
+        <w:t>}</w:t>
+      </w:r>
+      <w:r>
+        <w:br/>
+        <w:t>// в фрагменте:</w:t>
+      </w:r>
+      <w:r>
+        <w:br/>
+      </w:r>
+      <w:proofErr w:type="spellStart"/>
+      <w:r>
+        <w:t>myViewModel.navigateToDetails.observe</w:t>
+      </w:r>
+      <w:proofErr w:type="spellEnd"/>
+      <w:r>
+        <w:t xml:space="preserve"> ( </w:t>
+      </w:r>
+      <w:proofErr w:type="spellStart"/>
+      <w:r>
+        <w:t>this</w:t>
+      </w:r>
+      <w:proofErr w:type="spellEnd"/>
+      <w:r>
+        <w:t xml:space="preserve"> , </w:t>
+      </w:r>
+      <w:proofErr w:type="spellStart"/>
+      <w:r>
+        <w:t>Observer</w:t>
+      </w:r>
+      <w:proofErr w:type="spellEnd"/>
+      <w:r>
+        <w:t xml:space="preserve"> {</w:t>
+      </w:r>
+      <w:r>
+        <w:br/>
+        <w:t xml:space="preserve">    </w:t>
+      </w:r>
+      <w:proofErr w:type="spellStart"/>
+      <w:r>
+        <w:t>startActivity</w:t>
+      </w:r>
+      <w:proofErr w:type="spellEnd"/>
+      <w:r>
+        <w:t xml:space="preserve"> ( </w:t>
+      </w:r>
+      <w:proofErr w:type="spellStart"/>
+      <w:r>
+        <w:t>DetailsActivity</w:t>
+      </w:r>
+      <w:proofErr w:type="spellEnd"/>
+      <w:r>
+        <w:t xml:space="preserve"> ...)</w:t>
+      </w:r>
+      <w:r>
+        <w:br/>
+        <w:t>})</w:t>
+      </w:r>
+      <w:r>
+        <w:br/>
+        <w:t xml:space="preserve"> */</w:t>
+      </w:r>
+    </w:p>
+    <w:p>
+      <w:r>
+        <w:br w:type="page"/>
+      </w:r>
+    </w:p>
+    <w:p>
+      <w:r>
+        <w:lastRenderedPageBreak/>
+        <w:t>Ивенты</w:t>
+      </w:r>
+    </w:p>
+    <w:p>
+      <w:r>
+        <w:br/>
+        <w:t xml:space="preserve">Крутое решение от </w:t>
+      </w:r>
+      <w:proofErr w:type="spellStart"/>
+      <w:r>
+        <w:t>Гугла</w:t>
+      </w:r>
+      <w:proofErr w:type="spellEnd"/>
+      <w:r>
+        <w:t xml:space="preserve"> — оборачивать дата классы в класс-обертку </w:t>
+      </w:r>
+      <w:proofErr w:type="spellStart"/>
+      <w:r>
+        <w:t>Event</w:t>
+      </w:r>
+      <w:proofErr w:type="spellEnd"/>
+      <w:r>
+        <w:t>, в котором у нас может быть несколько состояний, как правило это LOADING, SUCCESS и ERROR.</w:t>
+      </w:r>
+      <w:r>
+        <w:br/>
+      </w:r>
+      <w:r>
+        <w:br/>
+      </w:r>
+    </w:p>
+    <w:p>
+      <w:pPr>
+        <w:rPr>
+          <w:lang w:val="en-US"/>
+        </w:rPr>
+      </w:pPr>
+      <w:r>
+        <w:rPr>
+          <w:lang w:val="en-US"/>
+        </w:rPr>
+        <w:t>data class Event&lt;out T</w:t>
+      </w:r>
+      <w:proofErr w:type="gramStart"/>
+      <w:r>
+        <w:rPr>
+          <w:lang w:val="en-US"/>
+        </w:rPr>
+        <w:t>&gt;(</w:t>
+      </w:r>
+      <w:proofErr w:type="gramEnd"/>
+      <w:r>
+        <w:rPr>
+          <w:lang w:val="en-US"/>
+        </w:rPr>
+        <w:t>val status: Status, val data: T?, val error: Error?) {</w:t>
+      </w:r>
+    </w:p>
+    <w:p>
+      <w:pPr>
+        <w:rPr>
+          <w:lang w:val="en-US"/>
+        </w:rPr>
+      </w:pPr>
+    </w:p>
+    <w:p>
+      <w:pPr>
+        <w:rPr>
+          <w:lang w:val="en-US"/>
+        </w:rPr>
+      </w:pPr>
+      <w:r>
+        <w:rPr>
+          <w:lang w:val="en-US"/>
+        </w:rPr>
+        <w:t xml:space="preserve">    companion object {</w:t>
+      </w:r>
+    </w:p>
+    <w:p>
+      <w:pPr>
+        <w:rPr>
+          <w:lang w:val="en-US"/>
+        </w:rPr>
+      </w:pPr>
+      <w:r>
+        <w:rPr>
+          <w:lang w:val="en-US"/>
+        </w:rPr>
+        <w:t xml:space="preserve">        fun &lt;T&gt; loading(): Event&lt;T&gt; {</w:t>
+      </w:r>
+    </w:p>
+    <w:p>
+      <w:pPr>
+        <w:rPr>
+          <w:lang w:val="en-US"/>
+        </w:rPr>
+      </w:pPr>
+      <w:r>
+        <w:rPr>
+          <w:lang w:val="en-US"/>
+        </w:rPr>
+        <w:t xml:space="preserve">            return Event(Status.LOADING, null, null)</w:t>
+      </w:r>
+    </w:p>
+    <w:p>
+      <w:pPr>
+        <w:rPr>
+          <w:lang w:val="en-US"/>
+        </w:rPr>
+      </w:pPr>
+      <w:r>
+        <w:rPr>
+          <w:lang w:val="en-US"/>
+        </w:rPr>
+        <w:t xml:space="preserve">        }</w:t>
+      </w:r>
+    </w:p>
+    <w:p>
+      <w:pPr>
+        <w:rPr>
+          <w:lang w:val="en-US"/>
+        </w:rPr>
+      </w:pPr>
+    </w:p>
+    <w:p>
+      <w:pPr>
+        <w:rPr>
+          <w:lang w:val="en-US"/>
+        </w:rPr>
+      </w:pPr>
+      <w:r>
+        <w:rPr>
+          <w:lang w:val="en-US"/>
+        </w:rPr>
+        <w:t xml:space="preserve">        fun &lt;T&gt; success(data: T?): Event&lt;T&gt; {</w:t>
+      </w:r>
+    </w:p>
+    <w:p>
+      <w:pPr>
+        <w:rPr>
+          <w:lang w:val="en-US"/>
+        </w:rPr>
+      </w:pPr>
+      <w:r>
+        <w:rPr>
+          <w:lang w:val="en-US"/>
+        </w:rPr>
+        <w:t xml:space="preserve">            return Event(Status.SUCCESS, data, null)</w:t>
+      </w:r>
+    </w:p>
+    <w:p>
+      <w:pPr>
+        <w:rPr>
+          <w:lang w:val="en-US"/>
+        </w:rPr>
+      </w:pPr>
+      <w:r>
+        <w:rPr>
+          <w:lang w:val="en-US"/>
+        </w:rPr>
+        <w:t xml:space="preserve">        }</w:t>
+      </w:r>
+    </w:p>
+    <w:p>
+      <w:pPr>
+        <w:rPr>
+          <w:lang w:val="en-US"/>
+        </w:rPr>
+      </w:pPr>
+    </w:p>
+    <w:p>
+      <w:pPr>
+        <w:rPr>
+          <w:lang w:val="en-US"/>
+        </w:rPr>
+      </w:pPr>
+      <w:r>
+        <w:rPr>
+          <w:lang w:val="en-US"/>
+        </w:rPr>
+        <w:t xml:space="preserve">        fun &lt;T&gt; error(error: Error?): Event&lt;T&gt; {</w:t>
+      </w:r>
+    </w:p>
+    <w:p>
+      <w:pPr>
+        <w:rPr>
+          <w:lang w:val="en-US"/>
+        </w:rPr>
+      </w:pPr>
+      <w:r>
+        <w:rPr>
+          <w:lang w:val="en-US"/>
+        </w:rPr>
+        <w:t xml:space="preserve">            return Event(Status.ERROR, null, error)</w:t>
+      </w:r>
+    </w:p>
+    <w:p>
+      <w:pPr>
+        <w:rPr>
+          <w:lang w:val="en-US"/>
+        </w:rPr>
+      </w:pPr>
+      <w:r>
+        <w:rPr>
+          <w:lang w:val="en-US"/>
+        </w:rPr>
+        <w:t xml:space="preserve">        }</w:t>
+      </w:r>
+    </w:p>
+    <w:p>
+      <w:pPr>
+        <w:rPr>
+          <w:lang w:val="en-US"/>
+        </w:rPr>
+      </w:pPr>
+      <w:r>
+        <w:rPr>
+          <w:lang w:val="en-US"/>
+        </w:rPr>
+        <w:t xml:space="preserve">    }</w:t>
+      </w:r>
+    </w:p>
+    <w:p>
+      <w:pPr>
+        <w:rPr>
+          <w:lang w:val="en-US"/>
+        </w:rPr>
+      </w:pPr>
+      <w:r>
+        <w:rPr>
+          <w:lang w:val="en-US"/>
+        </w:rPr>
+        <w:t>}</w:t>
+      </w:r>
+    </w:p>
+    <w:p>
+      <w:pPr>
+        <w:rPr>
+          <w:lang w:val="en-US"/>
+        </w:rPr>
+      </w:pPr>
+    </w:p>
+    <w:p>
+      <w:pPr>
+        <w:rPr>
+          <w:lang w:val="en-US"/>
+        </w:rPr>
+      </w:pPr>
+      <w:r>
+        <w:rPr>
+          <w:lang w:val="en-US"/>
+        </w:rPr>
+        <w:t>enum class Status {</w:t>
+      </w:r>
+    </w:p>
+    <w:p>
+      <w:pPr>
+        <w:rPr>
+          <w:lang w:val="en-US"/>
+        </w:rPr>
+      </w:pPr>
+      <w:r>
+        <w:rPr>
+          <w:lang w:val="en-US"/>
+        </w:rPr>
+        <w:t xml:space="preserve">    SUCCESS,</w:t>
+      </w:r>
+    </w:p>
+    <w:p>
+      <w:pPr>
+        <w:rPr>
+          <w:lang w:val="en-US"/>
+        </w:rPr>
+      </w:pPr>
+      <w:r>
+        <w:rPr>
+          <w:lang w:val="en-US"/>
+        </w:rPr>
+        <w:t xml:space="preserve">    ERROR,</w:t>
+      </w:r>
+    </w:p>
+    <w:p>
+      <w:r>
+        <w:rPr>
+          <w:lang w:val="en-US"/>
+        </w:rPr>
+        <w:t xml:space="preserve">    </w:t>
+      </w:r>
+      <w:r>
+        <w:t>LOADING</w:t>
+      </w:r>
+    </w:p>
+    <w:p>
+      <w:r>
+        <w:t>}</w:t>
+      </w:r>
+    </w:p>
+    <w:p>
+      <w:r>
+        <w:br/>
+        <w:t>Вот как это работает. Во время сетевого запроса мы создаем ивент со статусом LOADING. Ждем ответа от сервера и потом оборачиваем данные ивентом и отправляем его с заданным статусом дальше. Во вью проверяем тип ивента и в зависимости от состояния устанавливаем разные состояния для вью. Примерно на такой-же философии строится архитектурный паттерн MVI</w:t>
+      </w:r>
       <w:bookmarkStart w:id="0" w:name="_GoBack"/>
       <w:bookmarkEnd w:id="0"/>
-      <w:r>
-        <w:lastRenderedPageBreak/>
-        <w:t xml:space="preserve">/* ОК: использовать </w:t>
-      </w:r>
-      <w:proofErr w:type="spellStart"/>
-      <w:r>
-        <w:t>SingleLiveEvent</w:t>
-      </w:r>
-      <w:proofErr w:type="spellEnd"/>
-      <w:r>
-        <w:t xml:space="preserve"> он ограничен одним наблюдателем</w:t>
-      </w:r>
-      <w:r>
-        <w:br/>
-      </w:r>
-      <w:proofErr w:type="spellStart"/>
-      <w:r>
-        <w:t>class</w:t>
-      </w:r>
-      <w:proofErr w:type="spellEnd"/>
-      <w:r>
-        <w:t xml:space="preserve"> </w:t>
-      </w:r>
-      <w:proofErr w:type="spellStart"/>
-      <w:r>
-        <w:t>ListViewModel</w:t>
-      </w:r>
-      <w:proofErr w:type="spellEnd"/>
-      <w:r>
-        <w:t xml:space="preserve"> : </w:t>
-      </w:r>
-      <w:proofErr w:type="spellStart"/>
-      <w:r>
-        <w:t>ViewModel</w:t>
-      </w:r>
-      <w:proofErr w:type="spellEnd"/>
-      <w:r>
-        <w:t xml:space="preserve"> {</w:t>
-      </w:r>
-      <w:r>
-        <w:br/>
-        <w:t xml:space="preserve">    </w:t>
-      </w:r>
-      <w:proofErr w:type="spellStart"/>
-      <w:r>
-        <w:t>private</w:t>
-      </w:r>
-      <w:proofErr w:type="spellEnd"/>
-      <w:r>
-        <w:t xml:space="preserve"> </w:t>
-      </w:r>
-      <w:proofErr w:type="spellStart"/>
-      <w:r>
-        <w:t>val</w:t>
-      </w:r>
-      <w:proofErr w:type="spellEnd"/>
-      <w:r>
-        <w:t xml:space="preserve"> _</w:t>
-      </w:r>
-      <w:proofErr w:type="spellStart"/>
-      <w:r>
-        <w:t>navigateToDetails</w:t>
-      </w:r>
-      <w:proofErr w:type="spellEnd"/>
-      <w:r>
-        <w:t xml:space="preserve"> = </w:t>
-      </w:r>
-      <w:proofErr w:type="spellStart"/>
-      <w:r>
-        <w:t>SingleLiveEvent</w:t>
-      </w:r>
-      <w:proofErr w:type="spellEnd"/>
-      <w:r>
-        <w:t>&lt;</w:t>
-      </w:r>
-      <w:proofErr w:type="spellStart"/>
-      <w:r>
-        <w:t>Any</w:t>
-      </w:r>
-      <w:proofErr w:type="spellEnd"/>
-      <w:r>
-        <w:t>&gt;()</w:t>
-      </w:r>
-      <w:r>
-        <w:br/>
-      </w:r>
-      <w:r>
-        <w:br/>
-        <w:t xml:space="preserve">    </w:t>
-      </w:r>
-      <w:proofErr w:type="spellStart"/>
-      <w:r>
-        <w:t>val</w:t>
-      </w:r>
-      <w:proofErr w:type="spellEnd"/>
-      <w:r>
-        <w:t xml:space="preserve"> </w:t>
-      </w:r>
-      <w:proofErr w:type="spellStart"/>
-      <w:r>
-        <w:t>navigateToDetails</w:t>
-      </w:r>
-      <w:proofErr w:type="spellEnd"/>
-      <w:r>
-        <w:t xml:space="preserve"> : </w:t>
-      </w:r>
-      <w:proofErr w:type="spellStart"/>
-      <w:r>
-        <w:t>LiveData</w:t>
-      </w:r>
-      <w:proofErr w:type="spellEnd"/>
-      <w:r>
-        <w:t>&lt;</w:t>
-      </w:r>
-      <w:proofErr w:type="spellStart"/>
-      <w:r>
-        <w:t>Any</w:t>
-      </w:r>
-      <w:proofErr w:type="spellEnd"/>
-      <w:r>
-        <w:t>&gt;</w:t>
-      </w:r>
-      <w:r>
-        <w:br/>
-        <w:t xml:space="preserve">        </w:t>
-      </w:r>
-      <w:proofErr w:type="spellStart"/>
-      <w:proofErr w:type="gramStart"/>
-      <w:r>
-        <w:t>get</w:t>
-      </w:r>
-      <w:proofErr w:type="spellEnd"/>
-      <w:r>
-        <w:t>(</w:t>
-      </w:r>
-      <w:proofErr w:type="gramEnd"/>
-      <w:r>
-        <w:t>) = _</w:t>
-      </w:r>
-      <w:proofErr w:type="spellStart"/>
-      <w:r>
-        <w:t>navigateToDetails</w:t>
-      </w:r>
-      <w:proofErr w:type="spellEnd"/>
-      <w:r>
-        <w:br/>
-      </w:r>
-      <w:r>
-        <w:br/>
-      </w:r>
-      <w:r>
-        <w:br/>
-        <w:t xml:space="preserve">    </w:t>
-      </w:r>
-      <w:proofErr w:type="spellStart"/>
-      <w:r>
-        <w:t>fun</w:t>
-      </w:r>
-      <w:proofErr w:type="spellEnd"/>
-      <w:r>
-        <w:t xml:space="preserve"> </w:t>
-      </w:r>
-      <w:proofErr w:type="spellStart"/>
-      <w:r>
-        <w:t>userClicksOnButton</w:t>
-      </w:r>
-      <w:proofErr w:type="spellEnd"/>
-      <w:r>
-        <w:t>() {</w:t>
-      </w:r>
-      <w:r>
-        <w:br/>
-        <w:t xml:space="preserve">        _</w:t>
-      </w:r>
-      <w:proofErr w:type="spellStart"/>
-      <w:r>
-        <w:t>navigateToDetails.call</w:t>
-      </w:r>
-      <w:proofErr w:type="spellEnd"/>
-      <w:r>
-        <w:t>()</w:t>
-      </w:r>
-      <w:r>
-        <w:br/>
-        <w:t xml:space="preserve">    }</w:t>
-      </w:r>
-      <w:r>
-        <w:br/>
-        <w:t>}</w:t>
-      </w:r>
-      <w:r>
-        <w:br/>
-        <w:t>// в фрагменте:</w:t>
-      </w:r>
-      <w:r>
-        <w:br/>
-      </w:r>
-      <w:proofErr w:type="spellStart"/>
-      <w:r>
-        <w:t>myViewModel.navigateToDetails.observe</w:t>
-      </w:r>
-      <w:proofErr w:type="spellEnd"/>
-      <w:r>
-        <w:t xml:space="preserve"> ( </w:t>
-      </w:r>
-      <w:proofErr w:type="spellStart"/>
-      <w:r>
-        <w:t>this</w:t>
-      </w:r>
-      <w:proofErr w:type="spellEnd"/>
-      <w:r>
-        <w:t xml:space="preserve"> , </w:t>
-      </w:r>
-      <w:proofErr w:type="spellStart"/>
-      <w:r>
-        <w:t>Observer</w:t>
-      </w:r>
-      <w:proofErr w:type="spellEnd"/>
-      <w:r>
-        <w:t xml:space="preserve"> {</w:t>
-      </w:r>
-      <w:r>
-        <w:br/>
-        <w:t xml:space="preserve">    </w:t>
-      </w:r>
-      <w:proofErr w:type="spellStart"/>
-      <w:r>
-        <w:t>startActivity</w:t>
-      </w:r>
-      <w:proofErr w:type="spellEnd"/>
-      <w:r>
-        <w:t xml:space="preserve"> ( </w:t>
-      </w:r>
-      <w:proofErr w:type="spellStart"/>
-      <w:r>
-        <w:t>DetailsActivity</w:t>
-      </w:r>
-      <w:proofErr w:type="spellEnd"/>
-      <w:r>
-        <w:t xml:space="preserve"> ...)</w:t>
-      </w:r>
-      <w:r>
-        <w:br/>
-        <w:t>})</w:t>
-      </w:r>
-      <w:r>
-        <w:br/>
-        <w:t xml:space="preserve"> */</w:t>
-      </w:r>
     </w:p>
-    <w:p/>
     <w:sectPr>
       <w:pgSz w:w="11906" w:h="16838"/>
       <w:pgMar w:top="1134" w:right="850" w:bottom="1134" w:left="1701" w:header="708" w:footer="708" w:gutter="0"/>

</xml_diff>